<commit_message>
updates examen prueba respuestas
</commit_message>
<xml_diff>
--- a/Matematica Discreta/examen-prueba.docx
+++ b/Matematica Discreta/examen-prueba.docx
@@ -1,14 +1,21 @@
 
 <file path=word/document.xml><?xml version="1.0" encoding="utf-8"?>
-<w:document xmlns:wpc="http://schemas.microsoft.com/office/word/2010/wordprocessingCanvas" xmlns:cx="http://schemas.microsoft.com/office/drawing/2014/chartex" xmlns:cx1="http://schemas.microsoft.com/office/drawing/2015/9/8/chartex" xmlns:cx2="http://schemas.microsoft.com/office/drawing/2015/10/21/chartex" xmlns:cx3="http://schemas.microsoft.com/office/drawing/2016/5/9/chartex" xmlns:cx4="http://schemas.microsoft.com/office/drawing/2016/5/10/chartex" xmlns:cx5="http://schemas.microsoft.com/office/drawing/2016/5/11/chartex" xmlns:cx6="http://schemas.microsoft.com/office/drawing/2016/5/12/chartex" xmlns:cx7="http://schemas.microsoft.com/office/drawing/2016/5/13/chartex" xmlns:cx8="http://schemas.microsoft.com/office/drawing/2016/5/14/chartex" xmlns:mc="http://schemas.openxmlformats.org/markup-compatibility/2006" xmlns:aink="http://schemas.microsoft.com/office/drawing/2016/ink" xmlns:am3d="http://schemas.microsoft.com/office/drawing/2017/model3d" xmlns:o="urn:schemas-microsoft-com:office:office" xmlns:oel="http://schemas.microsoft.com/office/2019/extlst" xmlns:r="http://schemas.openxmlformats.org/officeDocument/2006/relationships" xmlns:m="http://schemas.openxmlformats.org/officeDocument/2006/math" xmlns:v="urn:schemas-microsoft-com:vml" xmlns:wp14="http://schemas.microsoft.com/office/word/2010/wordprocessingDrawing" xmlns:wp="http://schemas.openxmlformats.org/drawingml/2006/wordprocessingDrawing" xmlns:w10="urn:schemas-microsoft-com:office:word" xmlns:w="http://schemas.openxmlformats.org/wordprocessingml/2006/main" xmlns:w14="http://schemas.microsoft.com/office/word/2010/wordml" xmlns:w15="http://schemas.microsoft.com/office/word/2012/wordml" xmlns:w16cex="http://schemas.microsoft.com/office/word/2018/wordml/cex" xmlns:w16cid="http://schemas.microsoft.com/office/word/2016/wordml/cid" xmlns:w16="http://schemas.microsoft.com/office/word/2018/wordml" xmlns:w16sdtdh="http://schemas.microsoft.com/office/word/2020/wordml/sdtdatahash" xmlns:w16se="http://schemas.microsoft.com/office/word/2015/wordml/symex" xmlns:wpg="http://schemas.microsoft.com/office/word/2010/wordprocessingGroup" xmlns:wpi="http://schemas.microsoft.com/office/word/2010/wordprocessingInk" xmlns:wne="http://schemas.microsoft.com/office/word/2006/wordml" xmlns:wps="http://schemas.microsoft.com/office/word/2010/wordprocessingShape" mc:Ignorable="w14 w15 w16se w16cid w16 w16cex w16sdtdh wp14">
+<w:document xmlns:wpc="http://schemas.microsoft.com/office/word/2010/wordprocessingCanvas" xmlns:cx="http://schemas.microsoft.com/office/drawing/2014/chartex" xmlns:cx1="http://schemas.microsoft.com/office/drawing/2015/9/8/chartex" xmlns:cx2="http://schemas.microsoft.com/office/drawing/2015/10/21/chartex" xmlns:cx3="http://schemas.microsoft.com/office/drawing/2016/5/9/chartex" xmlns:cx4="http://schemas.microsoft.com/office/drawing/2016/5/10/chartex" xmlns:cx5="http://schemas.microsoft.com/office/drawing/2016/5/11/chartex" xmlns:cx6="http://schemas.microsoft.com/office/drawing/2016/5/12/chartex" xmlns:cx7="http://schemas.microsoft.com/office/drawing/2016/5/13/chartex" xmlns:cx8="http://schemas.microsoft.com/office/drawing/2016/5/14/chartex" xmlns:mc="http://schemas.openxmlformats.org/markup-compatibility/2006" xmlns:aink="http://schemas.microsoft.com/office/drawing/2016/ink" xmlns:am3d="http://schemas.microsoft.com/office/drawing/2017/model3d" xmlns:o="urn:schemas-microsoft-com:office:office" xmlns:oel="http://schemas.microsoft.com/office/2019/extlst" xmlns:r="http://schemas.openxmlformats.org/officeDocument/2006/relationships" xmlns:m="http://schemas.openxmlformats.org/officeDocument/2006/math" xmlns:v="urn:schemas-microsoft-com:vml" xmlns:wp14="http://schemas.microsoft.com/office/word/2010/wordprocessingDrawing" xmlns:wp="http://schemas.openxmlformats.org/drawingml/2006/wordprocessingDrawing" xmlns:w10="urn:schemas-microsoft-com:office:word" xmlns:w="http://schemas.openxmlformats.org/wordprocessingml/2006/main" xmlns:w14="http://schemas.microsoft.com/office/word/2010/wordml" xmlns:w15="http://schemas.microsoft.com/office/word/2012/wordml" xmlns:w16cex="http://schemas.microsoft.com/office/word/2018/wordml/cex" xmlns:w16cid="http://schemas.microsoft.com/office/word/2016/wordml/cid" xmlns:w16="http://schemas.microsoft.com/office/word/2018/wordml" xmlns:w16du="http://schemas.microsoft.com/office/word/2023/wordml/word16du" xmlns:w16sdtdh="http://schemas.microsoft.com/office/word/2020/wordml/sdtdatahash" xmlns:w16se="http://schemas.microsoft.com/office/word/2015/wordml/symex" xmlns:wpg="http://schemas.microsoft.com/office/word/2010/wordprocessingGroup" xmlns:wpi="http://schemas.microsoft.com/office/word/2010/wordprocessingInk" xmlns:wne="http://schemas.microsoft.com/office/word/2006/wordml" xmlns:wps="http://schemas.microsoft.com/office/word/2010/wordprocessingShape" mc:Ignorable="w14 w15 w16se w16cid w16 w16cex w16sdtdh w16du wp14">
   <w:body>
-    <w:p>
-      <w:r>
+    <w:p/>
+    <w:p/>
+    <w:p/>
+    <w:p/>
+    <w:p>
+      <w:r>
+        <w:rPr>
+          <w:noProof/>
+        </w:rPr>
         <w:drawing>
-          <wp:inline distT="0" distB="0" distL="0" distR="0" wp14:anchorId="55296201" wp14:editId="5AF0BBC2">
-            <wp:extent cx="5612130" cy="5142865"/>
-            <wp:effectExtent l="0" t="0" r="7620" b="635"/>
-            <wp:docPr id="1" name="Imagen 1"/>
+          <wp:inline distT="0" distB="0" distL="0" distR="0" wp14:anchorId="1C1403C0" wp14:editId="34BE62BE">
+            <wp:extent cx="5612130" cy="2618740"/>
+            <wp:effectExtent l="0" t="0" r="7620" b="0"/>
+            <wp:docPr id="1610574119" name="Imagen 1"/>
             <wp:cNvGraphicFramePr>
               <a:graphicFrameLocks xmlns:a="http://schemas.openxmlformats.org/drawingml/2006/main" noChangeAspect="1"/>
             </wp:cNvGraphicFramePr>
@@ -16,87 +23,7 @@
               <a:graphicData uri="http://schemas.openxmlformats.org/drawingml/2006/picture">
                 <pic:pic xmlns:pic="http://schemas.openxmlformats.org/drawingml/2006/picture">
                   <pic:nvPicPr>
-                    <pic:cNvPr id="1" name=""/>
-                    <pic:cNvPicPr/>
-                  </pic:nvPicPr>
-                  <pic:blipFill>
-                    <a:blip r:embed="rId4"/>
-                    <a:stretch>
-                      <a:fillRect/>
-                    </a:stretch>
-                  </pic:blipFill>
-                  <pic:spPr>
-                    <a:xfrm>
-                      <a:off x="0" y="0"/>
-                      <a:ext cx="5612130" cy="5142865"/>
-                    </a:xfrm>
-                    <a:prstGeom prst="rect">
-                      <a:avLst/>
-                    </a:prstGeom>
-                  </pic:spPr>
-                </pic:pic>
-              </a:graphicData>
-            </a:graphic>
-          </wp:inline>
-        </w:drawing>
-      </w:r>
-    </w:p>
-    <w:p>
-      <w:r>
-        <w:lastRenderedPageBreak/>
-        <w:drawing>
-          <wp:inline distT="0" distB="0" distL="0" distR="0" wp14:anchorId="19DBF27A" wp14:editId="7F2E079B">
-            <wp:extent cx="5612130" cy="6177915"/>
-            <wp:effectExtent l="0" t="0" r="7620" b="0"/>
-            <wp:docPr id="2" name="Imagen 2"/>
-            <wp:cNvGraphicFramePr>
-              <a:graphicFrameLocks xmlns:a="http://schemas.openxmlformats.org/drawingml/2006/main" noChangeAspect="1"/>
-            </wp:cNvGraphicFramePr>
-            <a:graphic xmlns:a="http://schemas.openxmlformats.org/drawingml/2006/main">
-              <a:graphicData uri="http://schemas.openxmlformats.org/drawingml/2006/picture">
-                <pic:pic xmlns:pic="http://schemas.openxmlformats.org/drawingml/2006/picture">
-                  <pic:nvPicPr>
-                    <pic:cNvPr id="1" name=""/>
-                    <pic:cNvPicPr/>
-                  </pic:nvPicPr>
-                  <pic:blipFill>
-                    <a:blip r:embed="rId5"/>
-                    <a:stretch>
-                      <a:fillRect/>
-                    </a:stretch>
-                  </pic:blipFill>
-                  <pic:spPr>
-                    <a:xfrm>
-                      <a:off x="0" y="0"/>
-                      <a:ext cx="5612130" cy="6177915"/>
-                    </a:xfrm>
-                    <a:prstGeom prst="rect">
-                      <a:avLst/>
-                    </a:prstGeom>
-                  </pic:spPr>
-                </pic:pic>
-              </a:graphicData>
-            </a:graphic>
-          </wp:inline>
-        </w:drawing>
-      </w:r>
-    </w:p>
-    <w:p>
-      <w:r>
-        <w:lastRenderedPageBreak/>
-        <w:drawing>
-          <wp:inline distT="0" distB="0" distL="0" distR="0" wp14:anchorId="2BACCF44" wp14:editId="7676F56E">
-            <wp:extent cx="5612130" cy="7193280"/>
-            <wp:effectExtent l="0" t="0" r="7620" b="7620"/>
-            <wp:docPr id="3" name="Imagen 3"/>
-            <wp:cNvGraphicFramePr>
-              <a:graphicFrameLocks xmlns:a="http://schemas.openxmlformats.org/drawingml/2006/main" noChangeAspect="1"/>
-            </wp:cNvGraphicFramePr>
-            <a:graphic xmlns:a="http://schemas.openxmlformats.org/drawingml/2006/main">
-              <a:graphicData uri="http://schemas.openxmlformats.org/drawingml/2006/picture">
-                <pic:pic xmlns:pic="http://schemas.openxmlformats.org/drawingml/2006/picture">
-                  <pic:nvPicPr>
-                    <pic:cNvPr id="1" name=""/>
+                    <pic:cNvPr id="1610574119" name=""/>
                     <pic:cNvPicPr/>
                   </pic:nvPicPr>
                   <pic:blipFill>
@@ -108,7 +35,7 @@
                   <pic:spPr>
                     <a:xfrm>
                       <a:off x="0" y="0"/>
-                      <a:ext cx="5612130" cy="7193280"/>
+                      <a:ext cx="5612130" cy="2618740"/>
                     </a:xfrm>
                     <a:prstGeom prst="rect">
                       <a:avLst/>
@@ -120,13 +47,33 @@
           </wp:inline>
         </w:drawing>
       </w:r>
-      <w:r>
-        <w:lastRenderedPageBreak/>
+    </w:p>
+    <w:p>
+      <w:pPr>
+        <w:rPr>
+          <w:u w:val="single"/>
+        </w:rPr>
+      </w:pPr>
+      <w:r>
+        <w:t>A, B, C, D,</w:t>
+      </w:r>
+      <w:r>
+        <w:t xml:space="preserve"> </w:t>
+      </w:r>
+      <w:r>
+        <w:t>E</w:t>
+      </w:r>
+    </w:p>
+    <w:p>
+      <w:r>
+        <w:rPr>
+          <w:noProof/>
+        </w:rPr>
         <w:drawing>
-          <wp:inline distT="0" distB="0" distL="0" distR="0" wp14:anchorId="7F19672E" wp14:editId="63AAD60E">
-            <wp:extent cx="5612130" cy="7319645"/>
-            <wp:effectExtent l="0" t="0" r="7620" b="0"/>
-            <wp:docPr id="4" name="Imagen 4"/>
+          <wp:inline distT="0" distB="0" distL="0" distR="0" wp14:anchorId="64C6AC4E" wp14:editId="60AC87AF">
+            <wp:extent cx="5612130" cy="2493010"/>
+            <wp:effectExtent l="0" t="0" r="7620" b="2540"/>
+            <wp:docPr id="1603491662" name="Imagen 1"/>
             <wp:cNvGraphicFramePr>
               <a:graphicFrameLocks xmlns:a="http://schemas.openxmlformats.org/drawingml/2006/main" noChangeAspect="1"/>
             </wp:cNvGraphicFramePr>
@@ -134,7 +81,7 @@
               <a:graphicData uri="http://schemas.openxmlformats.org/drawingml/2006/picture">
                 <pic:pic xmlns:pic="http://schemas.openxmlformats.org/drawingml/2006/picture">
                   <pic:nvPicPr>
-                    <pic:cNvPr id="1" name=""/>
+                    <pic:cNvPr id="1603491662" name=""/>
                     <pic:cNvPicPr/>
                   </pic:nvPicPr>
                   <pic:blipFill>
@@ -146,7 +93,7 @@
                   <pic:spPr>
                     <a:xfrm>
                       <a:off x="0" y="0"/>
-                      <a:ext cx="5612130" cy="7319645"/>
+                      <a:ext cx="5612130" cy="2493010"/>
                     </a:xfrm>
                     <a:prstGeom prst="rect">
                       <a:avLst/>
@@ -158,13 +105,37 @@
           </wp:inline>
         </w:drawing>
       </w:r>
-      <w:r>
+    </w:p>
+    <w:p/>
+    <w:p>
+      <w:pPr>
+        <w:rPr>
+          <w:u w:val="single"/>
+        </w:rPr>
+      </w:pPr>
+      <w:r>
+        <w:t xml:space="preserve">NO VEO VIEN LA </w:t>
+      </w:r>
+      <w:proofErr w:type="gramStart"/>
+      <w:r>
+        <w:t>LETRAS ,</w:t>
+      </w:r>
+      <w:proofErr w:type="gramEnd"/>
+      <w:r>
+        <w:t xml:space="preserve"> CREO R2 Y R3.</w:t>
+      </w:r>
+    </w:p>
+    <w:p>
+      <w:r>
+        <w:rPr>
+          <w:noProof/>
+        </w:rPr>
         <w:lastRenderedPageBreak/>
         <w:drawing>
-          <wp:inline distT="0" distB="0" distL="0" distR="0" wp14:anchorId="261D5AE5" wp14:editId="3985EDE2">
-            <wp:extent cx="5612130" cy="7886065"/>
-            <wp:effectExtent l="0" t="0" r="7620" b="635"/>
-            <wp:docPr id="5" name="Imagen 5"/>
+          <wp:inline distT="0" distB="0" distL="0" distR="0" wp14:anchorId="00512208" wp14:editId="73225A22">
+            <wp:extent cx="5612130" cy="2500630"/>
+            <wp:effectExtent l="0" t="0" r="7620" b="0"/>
+            <wp:docPr id="1662739895" name="Imagen 1"/>
             <wp:cNvGraphicFramePr>
               <a:graphicFrameLocks xmlns:a="http://schemas.openxmlformats.org/drawingml/2006/main" noChangeAspect="1"/>
             </wp:cNvGraphicFramePr>
@@ -172,7 +143,7 @@
               <a:graphicData uri="http://schemas.openxmlformats.org/drawingml/2006/picture">
                 <pic:pic xmlns:pic="http://schemas.openxmlformats.org/drawingml/2006/picture">
                   <pic:nvPicPr>
-                    <pic:cNvPr id="1" name=""/>
+                    <pic:cNvPr id="1662739895" name=""/>
                     <pic:cNvPicPr/>
                   </pic:nvPicPr>
                   <pic:blipFill>
@@ -184,7 +155,7 @@
                   <pic:spPr>
                     <a:xfrm>
                       <a:off x="0" y="0"/>
-                      <a:ext cx="5612130" cy="7886065"/>
+                      <a:ext cx="5612130" cy="2500630"/>
                     </a:xfrm>
                     <a:prstGeom prst="rect">
                       <a:avLst/>
@@ -197,6 +168,897 @@
         </w:drawing>
       </w:r>
     </w:p>
+    <w:p>
+      <w:pPr>
+        <w:rPr>
+          <w:u w:val="single"/>
+        </w:rPr>
+      </w:pPr>
+      <w:r>
+        <w:t>ARISTAS, VERICES, CAMINO</w:t>
+      </w:r>
+    </w:p>
+    <w:p>
+      <w:pPr>
+        <w:rPr>
+          <w:color w:val="FF0000"/>
+        </w:rPr>
+      </w:pPr>
+      <w:r>
+        <w:rPr>
+          <w:color w:val="FF0000"/>
+        </w:rPr>
+        <w:t>RAMAS Y LINEAS NO SON TERMINOS COMUNES EN GRAFOS.</w:t>
+      </w:r>
+    </w:p>
+    <w:p/>
+    <w:p>
+      <w:r>
+        <w:rPr>
+          <w:noProof/>
+        </w:rPr>
+        <w:drawing>
+          <wp:inline distT="0" distB="0" distL="0" distR="0" wp14:anchorId="0D72D82E" wp14:editId="0A2EB06E">
+            <wp:extent cx="5612130" cy="3587115"/>
+            <wp:effectExtent l="0" t="0" r="7620" b="0"/>
+            <wp:docPr id="148900831" name="Imagen 1"/>
+            <wp:cNvGraphicFramePr>
+              <a:graphicFrameLocks xmlns:a="http://schemas.openxmlformats.org/drawingml/2006/main" noChangeAspect="1"/>
+            </wp:cNvGraphicFramePr>
+            <a:graphic xmlns:a="http://schemas.openxmlformats.org/drawingml/2006/main">
+              <a:graphicData uri="http://schemas.openxmlformats.org/drawingml/2006/picture">
+                <pic:pic xmlns:pic="http://schemas.openxmlformats.org/drawingml/2006/picture">
+                  <pic:nvPicPr>
+                    <pic:cNvPr id="148900831" name=""/>
+                    <pic:cNvPicPr/>
+                  </pic:nvPicPr>
+                  <pic:blipFill>
+                    <a:blip r:embed="rId9"/>
+                    <a:stretch>
+                      <a:fillRect/>
+                    </a:stretch>
+                  </pic:blipFill>
+                  <pic:spPr>
+                    <a:xfrm>
+                      <a:off x="0" y="0"/>
+                      <a:ext cx="5612130" cy="3587115"/>
+                    </a:xfrm>
+                    <a:prstGeom prst="rect">
+                      <a:avLst/>
+                    </a:prstGeom>
+                  </pic:spPr>
+                </pic:pic>
+              </a:graphicData>
+            </a:graphic>
+          </wp:inline>
+        </w:drawing>
+      </w:r>
+    </w:p>
+    <w:p>
+      <w:pPr>
+        <w:spacing w:after="0" w:line="240" w:lineRule="auto"/>
+        <w:contextualSpacing/>
+      </w:pPr>
+      <w:r>
+        <w:t xml:space="preserve">La opción correcta es b. Estructura dinámica no lineal que permite modelar </w:t>
+      </w:r>
+    </w:p>
+    <w:p>
+      <w:pPr>
+        <w:spacing w:after="0" w:line="240" w:lineRule="auto"/>
+        <w:contextualSpacing/>
+      </w:pPr>
+      <w:r>
+        <w:t>relaciones entre objetos.</w:t>
+      </w:r>
+    </w:p>
+    <w:p>
+      <w:pPr>
+        <w:spacing w:after="0" w:line="240" w:lineRule="auto"/>
+        <w:contextualSpacing/>
+      </w:pPr>
+    </w:p>
+    <w:p>
+      <w:pPr>
+        <w:spacing w:after="0" w:line="240" w:lineRule="auto"/>
+        <w:contextualSpacing/>
+      </w:pPr>
+      <w:r>
+        <w:t xml:space="preserve">Un grafo es una estructura matemática utilizada para representar relaciones entre diferentes entidades. A diferencia de las estructuras lineales, los grafos pueden tener una topología compleja, permitiendo modelar una amplia variedad de relaciones entre los nodos (vértices) a través de </w:t>
+      </w:r>
+    </w:p>
+    <w:p>
+      <w:pPr>
+        <w:spacing w:after="0" w:line="240" w:lineRule="auto"/>
+        <w:contextualSpacing/>
+      </w:pPr>
+      <w:r>
+        <w:lastRenderedPageBreak/>
+        <w:t xml:space="preserve">las conexiones (aristas). Esta estructura no lineal es ideal para representar redes, rutas, y muchas otras relaciones en múltiples dominios, </w:t>
+      </w:r>
+    </w:p>
+    <w:p>
+      <w:pPr>
+        <w:spacing w:after="0" w:line="240" w:lineRule="auto"/>
+        <w:contextualSpacing/>
+      </w:pPr>
+      <w:r>
+        <w:t>como las ciencias de la computación, las matemáticas, y las redes sociales.</w:t>
+      </w:r>
+    </w:p>
+    <w:p/>
+    <w:p/>
+    <w:p>
+      <w:r>
+        <w:rPr>
+          <w:noProof/>
+        </w:rPr>
+        <w:drawing>
+          <wp:inline distT="0" distB="0" distL="0" distR="0" wp14:anchorId="484B019C" wp14:editId="7620AA34">
+            <wp:extent cx="5612130" cy="2526665"/>
+            <wp:effectExtent l="0" t="0" r="7620" b="6985"/>
+            <wp:docPr id="716803058" name="Imagen 1"/>
+            <wp:cNvGraphicFramePr>
+              <a:graphicFrameLocks xmlns:a="http://schemas.openxmlformats.org/drawingml/2006/main" noChangeAspect="1"/>
+            </wp:cNvGraphicFramePr>
+            <a:graphic xmlns:a="http://schemas.openxmlformats.org/drawingml/2006/main">
+              <a:graphicData uri="http://schemas.openxmlformats.org/drawingml/2006/picture">
+                <pic:pic xmlns:pic="http://schemas.openxmlformats.org/drawingml/2006/picture">
+                  <pic:nvPicPr>
+                    <pic:cNvPr id="716803058" name=""/>
+                    <pic:cNvPicPr/>
+                  </pic:nvPicPr>
+                  <pic:blipFill>
+                    <a:blip r:embed="rId10"/>
+                    <a:stretch>
+                      <a:fillRect/>
+                    </a:stretch>
+                  </pic:blipFill>
+                  <pic:spPr>
+                    <a:xfrm>
+                      <a:off x="0" y="0"/>
+                      <a:ext cx="5612130" cy="2526665"/>
+                    </a:xfrm>
+                    <a:prstGeom prst="rect">
+                      <a:avLst/>
+                    </a:prstGeom>
+                  </pic:spPr>
+                </pic:pic>
+              </a:graphicData>
+            </a:graphic>
+          </wp:inline>
+        </w:drawing>
+      </w:r>
+    </w:p>
+    <w:p>
+      <w:pPr>
+        <w:spacing w:after="0" w:line="240" w:lineRule="auto"/>
+        <w:contextualSpacing/>
+      </w:pPr>
+      <w:r>
+        <w:t>Los tipos de grafos son:</w:t>
+      </w:r>
+    </w:p>
+    <w:p>
+      <w:pPr>
+        <w:spacing w:after="0" w:line="240" w:lineRule="auto"/>
+        <w:contextualSpacing/>
+      </w:pPr>
+    </w:p>
+    <w:p>
+      <w:pPr>
+        <w:spacing w:after="0" w:line="240" w:lineRule="auto"/>
+        <w:contextualSpacing/>
+      </w:pPr>
+      <w:r>
+        <w:t>a. Grafo Dirigido</w:t>
+      </w:r>
+    </w:p>
+    <w:p>
+      <w:pPr>
+        <w:spacing w:after="0" w:line="240" w:lineRule="auto"/>
+        <w:contextualSpacing/>
+      </w:pPr>
+      <w:r>
+        <w:t>c. Grafo Conexo</w:t>
+      </w:r>
+    </w:p>
+    <w:p>
+      <w:pPr>
+        <w:spacing w:after="0" w:line="240" w:lineRule="auto"/>
+        <w:contextualSpacing/>
+      </w:pPr>
+    </w:p>
+    <w:p>
+      <w:pPr>
+        <w:spacing w:after="0" w:line="240" w:lineRule="auto"/>
+        <w:contextualSpacing/>
+      </w:pPr>
+      <w:r>
+        <w:t xml:space="preserve">Grafo Dirigido (o Dígrafo): </w:t>
+      </w:r>
+    </w:p>
+    <w:p>
+      <w:pPr>
+        <w:spacing w:after="0" w:line="240" w:lineRule="auto"/>
+        <w:contextualSpacing/>
+      </w:pPr>
+      <w:r>
+        <w:t>Es un tipo de grafo en el que las aristas tienen una dirección, es decir, van de un vértice a otro en una dirección específica. Esto se representa con flechas en lugar de líneas simples.</w:t>
+      </w:r>
+    </w:p>
+    <w:p>
+      <w:pPr>
+        <w:spacing w:after="0" w:line="240" w:lineRule="auto"/>
+        <w:contextualSpacing/>
+      </w:pPr>
+    </w:p>
+    <w:p>
+      <w:pPr>
+        <w:spacing w:after="0" w:line="240" w:lineRule="auto"/>
+        <w:contextualSpacing/>
+      </w:pPr>
+      <w:r>
+        <w:t xml:space="preserve">Grafo Conexo: </w:t>
+      </w:r>
+    </w:p>
+    <w:p>
+      <w:pPr>
+        <w:spacing w:after="0" w:line="240" w:lineRule="auto"/>
+        <w:contextualSpacing/>
+      </w:pPr>
+      <w:r>
+        <w:t>Es un tipo de grafo en el que hay un camino entre cualquier par de vértices. En un grafo conexo, es posible ir de un vértice a otro, directamente o a través de otros vértices.</w:t>
+      </w:r>
+    </w:p>
+    <w:p>
+      <w:pPr>
+        <w:spacing w:after="0" w:line="240" w:lineRule="auto"/>
+        <w:contextualSpacing/>
+      </w:pPr>
+    </w:p>
+    <w:p>
+      <w:pPr>
+        <w:spacing w:after="0" w:line="240" w:lineRule="auto"/>
+        <w:contextualSpacing/>
+      </w:pPr>
+      <w:r>
+        <w:t>La opción b. Grafo Dimensional no es un término estándar en la teoría de grafos.</w:t>
+      </w:r>
+    </w:p>
+    <w:p/>
+    <w:p>
+      <w:r>
+        <w:rPr>
+          <w:noProof/>
+        </w:rPr>
+        <w:lastRenderedPageBreak/>
+        <w:drawing>
+          <wp:inline distT="0" distB="0" distL="0" distR="0" wp14:anchorId="6448418F" wp14:editId="3504455E">
+            <wp:extent cx="5612130" cy="2473960"/>
+            <wp:effectExtent l="0" t="0" r="7620" b="2540"/>
+            <wp:docPr id="897967245" name="Imagen 1"/>
+            <wp:cNvGraphicFramePr>
+              <a:graphicFrameLocks xmlns:a="http://schemas.openxmlformats.org/drawingml/2006/main" noChangeAspect="1"/>
+            </wp:cNvGraphicFramePr>
+            <a:graphic xmlns:a="http://schemas.openxmlformats.org/drawingml/2006/main">
+              <a:graphicData uri="http://schemas.openxmlformats.org/drawingml/2006/picture">
+                <pic:pic xmlns:pic="http://schemas.openxmlformats.org/drawingml/2006/picture">
+                  <pic:nvPicPr>
+                    <pic:cNvPr id="897967245" name=""/>
+                    <pic:cNvPicPr/>
+                  </pic:nvPicPr>
+                  <pic:blipFill>
+                    <a:blip r:embed="rId11"/>
+                    <a:stretch>
+                      <a:fillRect/>
+                    </a:stretch>
+                  </pic:blipFill>
+                  <pic:spPr>
+                    <a:xfrm>
+                      <a:off x="0" y="0"/>
+                      <a:ext cx="5612130" cy="2473960"/>
+                    </a:xfrm>
+                    <a:prstGeom prst="rect">
+                      <a:avLst/>
+                    </a:prstGeom>
+                  </pic:spPr>
+                </pic:pic>
+              </a:graphicData>
+            </a:graphic>
+          </wp:inline>
+        </w:drawing>
+      </w:r>
+    </w:p>
+    <w:p>
+      <w:r>
+        <w:t>DOS 1 Y 2</w:t>
+      </w:r>
+    </w:p>
+    <w:p/>
+    <w:p>
+      <w:r>
+        <w:rPr>
+          <w:noProof/>
+        </w:rPr>
+        <w:drawing>
+          <wp:inline distT="0" distB="0" distL="0" distR="0" wp14:anchorId="338512D7" wp14:editId="4A274B8B">
+            <wp:extent cx="5612130" cy="2177415"/>
+            <wp:effectExtent l="0" t="0" r="7620" b="0"/>
+            <wp:docPr id="1891638315" name="Imagen 1"/>
+            <wp:cNvGraphicFramePr>
+              <a:graphicFrameLocks xmlns:a="http://schemas.openxmlformats.org/drawingml/2006/main" noChangeAspect="1"/>
+            </wp:cNvGraphicFramePr>
+            <a:graphic xmlns:a="http://schemas.openxmlformats.org/drawingml/2006/main">
+              <a:graphicData uri="http://schemas.openxmlformats.org/drawingml/2006/picture">
+                <pic:pic xmlns:pic="http://schemas.openxmlformats.org/drawingml/2006/picture">
+                  <pic:nvPicPr>
+                    <pic:cNvPr id="1891638315" name=""/>
+                    <pic:cNvPicPr/>
+                  </pic:nvPicPr>
+                  <pic:blipFill>
+                    <a:blip r:embed="rId12"/>
+                    <a:stretch>
+                      <a:fillRect/>
+                    </a:stretch>
+                  </pic:blipFill>
+                  <pic:spPr>
+                    <a:xfrm>
+                      <a:off x="0" y="0"/>
+                      <a:ext cx="5612130" cy="2177415"/>
+                    </a:xfrm>
+                    <a:prstGeom prst="rect">
+                      <a:avLst/>
+                    </a:prstGeom>
+                  </pic:spPr>
+                </pic:pic>
+              </a:graphicData>
+            </a:graphic>
+          </wp:inline>
+        </w:drawing>
+      </w:r>
+    </w:p>
+    <w:p/>
+    <w:p>
+      <w:pPr>
+        <w:spacing w:after="0" w:line="240" w:lineRule="auto"/>
+        <w:contextualSpacing/>
+      </w:pPr>
+      <w:r>
+        <w:t>Un bucle es una arista que conecta un vértice consigo mismo. Esto significa que tanto el inicio como el final de la arista son el mismo vértice.</w:t>
+      </w:r>
+    </w:p>
+    <w:p/>
+    <w:p/>
+    <w:p>
+      <w:r>
+        <w:rPr>
+          <w:noProof/>
+        </w:rPr>
+        <w:lastRenderedPageBreak/>
+        <w:drawing>
+          <wp:inline distT="0" distB="0" distL="0" distR="0" wp14:anchorId="3C4F258B" wp14:editId="00FA5FBE">
+            <wp:extent cx="5612130" cy="2456180"/>
+            <wp:effectExtent l="0" t="0" r="7620" b="1270"/>
+            <wp:docPr id="2047703461" name="Imagen 1"/>
+            <wp:cNvGraphicFramePr>
+              <a:graphicFrameLocks xmlns:a="http://schemas.openxmlformats.org/drawingml/2006/main" noChangeAspect="1"/>
+            </wp:cNvGraphicFramePr>
+            <a:graphic xmlns:a="http://schemas.openxmlformats.org/drawingml/2006/main">
+              <a:graphicData uri="http://schemas.openxmlformats.org/drawingml/2006/picture">
+                <pic:pic xmlns:pic="http://schemas.openxmlformats.org/drawingml/2006/picture">
+                  <pic:nvPicPr>
+                    <pic:cNvPr id="2047703461" name=""/>
+                    <pic:cNvPicPr/>
+                  </pic:nvPicPr>
+                  <pic:blipFill>
+                    <a:blip r:embed="rId13"/>
+                    <a:stretch>
+                      <a:fillRect/>
+                    </a:stretch>
+                  </pic:blipFill>
+                  <pic:spPr>
+                    <a:xfrm>
+                      <a:off x="0" y="0"/>
+                      <a:ext cx="5612130" cy="2456180"/>
+                    </a:xfrm>
+                    <a:prstGeom prst="rect">
+                      <a:avLst/>
+                    </a:prstGeom>
+                  </pic:spPr>
+                </pic:pic>
+              </a:graphicData>
+            </a:graphic>
+          </wp:inline>
+        </w:drawing>
+      </w:r>
+    </w:p>
+    <w:p/>
+    <w:p>
+      <w:pPr>
+        <w:spacing w:after="0" w:line="240" w:lineRule="auto"/>
+        <w:contextualSpacing/>
+      </w:pPr>
+      <w:r>
+        <w:t>Las sentencias válidas son:</w:t>
+      </w:r>
+    </w:p>
+    <w:p>
+      <w:pPr>
+        <w:spacing w:after="0" w:line="240" w:lineRule="auto"/>
+        <w:contextualSpacing/>
+      </w:pPr>
+    </w:p>
+    <w:p>
+      <w:pPr>
+        <w:spacing w:after="0" w:line="240" w:lineRule="auto"/>
+        <w:contextualSpacing/>
+      </w:pPr>
+      <w:r>
+        <w:t>a. Grafo Nulo</w:t>
+      </w:r>
+    </w:p>
+    <w:p>
+      <w:pPr>
+        <w:spacing w:after="0" w:line="240" w:lineRule="auto"/>
+        <w:contextualSpacing/>
+      </w:pPr>
+      <w:r>
+        <w:t>c. Grafo No dirigido</w:t>
+      </w:r>
+    </w:p>
+    <w:p>
+      <w:pPr>
+        <w:spacing w:after="0" w:line="240" w:lineRule="auto"/>
+        <w:contextualSpacing/>
+      </w:pPr>
+    </w:p>
+    <w:p>
+      <w:pPr>
+        <w:spacing w:after="0" w:line="240" w:lineRule="auto"/>
+        <w:contextualSpacing/>
+      </w:pPr>
+      <w:r>
+        <w:t>Grafo Nulo: Es un grafo que no tiene vértices ni aristas. Es el grafo más simple posible.</w:t>
+      </w:r>
+    </w:p>
+    <w:p>
+      <w:pPr>
+        <w:spacing w:after="0" w:line="240" w:lineRule="auto"/>
+        <w:contextualSpacing/>
+      </w:pPr>
+      <w:r>
+        <w:t>Grafo No dirigido: Es un tipo de grafo en el cual las aristas no tienen dirección. Las conexiones entre los vértices son bidireccionales.</w:t>
+      </w:r>
+    </w:p>
+    <w:p>
+      <w:pPr>
+        <w:spacing w:after="0" w:line="240" w:lineRule="auto"/>
+        <w:contextualSpacing/>
+      </w:pPr>
+      <w:r>
+        <w:t>La opción b. Grafo Compuesto no es un término estándar en la teoría de grafos.</w:t>
+      </w:r>
+    </w:p>
+    <w:p/>
+    <w:p>
+      <w:r>
+        <w:rPr>
+          <w:noProof/>
+        </w:rPr>
+        <w:drawing>
+          <wp:inline distT="0" distB="0" distL="0" distR="0" wp14:anchorId="683A2587" wp14:editId="518300FF">
+            <wp:extent cx="5612130" cy="2117090"/>
+            <wp:effectExtent l="0" t="0" r="7620" b="0"/>
+            <wp:docPr id="1814845730" name="Imagen 1"/>
+            <wp:cNvGraphicFramePr>
+              <a:graphicFrameLocks xmlns:a="http://schemas.openxmlformats.org/drawingml/2006/main" noChangeAspect="1"/>
+            </wp:cNvGraphicFramePr>
+            <a:graphic xmlns:a="http://schemas.openxmlformats.org/drawingml/2006/main">
+              <a:graphicData uri="http://schemas.openxmlformats.org/drawingml/2006/picture">
+                <pic:pic xmlns:pic="http://schemas.openxmlformats.org/drawingml/2006/picture">
+                  <pic:nvPicPr>
+                    <pic:cNvPr id="1814845730" name=""/>
+                    <pic:cNvPicPr/>
+                  </pic:nvPicPr>
+                  <pic:blipFill>
+                    <a:blip r:embed="rId14"/>
+                    <a:stretch>
+                      <a:fillRect/>
+                    </a:stretch>
+                  </pic:blipFill>
+                  <pic:spPr>
+                    <a:xfrm>
+                      <a:off x="0" y="0"/>
+                      <a:ext cx="5612130" cy="2117090"/>
+                    </a:xfrm>
+                    <a:prstGeom prst="rect">
+                      <a:avLst/>
+                    </a:prstGeom>
+                  </pic:spPr>
+                </pic:pic>
+              </a:graphicData>
+            </a:graphic>
+          </wp:inline>
+        </w:drawing>
+      </w:r>
+    </w:p>
+    <w:p/>
+    <w:p>
+      <w:pPr>
+        <w:spacing w:after="0" w:line="240" w:lineRule="auto"/>
+        <w:contextualSpacing/>
+      </w:pPr>
+      <w:r>
+        <w:t>La opción correcta es c. Vértices.</w:t>
+      </w:r>
+    </w:p>
+    <w:p>
+      <w:pPr>
+        <w:spacing w:after="0" w:line="240" w:lineRule="auto"/>
+        <w:contextualSpacing/>
+      </w:pPr>
+      <w:r>
+        <w:t>En la teoría de grafos, los nodos también se llaman vértices.</w:t>
+      </w:r>
+    </w:p>
+    <w:p/>
+    <w:p>
+      <w:r>
+        <w:rPr>
+          <w:noProof/>
+        </w:rPr>
+        <w:lastRenderedPageBreak/>
+        <w:drawing>
+          <wp:inline distT="0" distB="0" distL="0" distR="0" wp14:anchorId="44672711" wp14:editId="5D7940D0">
+            <wp:extent cx="5612130" cy="2545715"/>
+            <wp:effectExtent l="0" t="0" r="7620" b="6985"/>
+            <wp:docPr id="1973851129" name="Imagen 1"/>
+            <wp:cNvGraphicFramePr>
+              <a:graphicFrameLocks xmlns:a="http://schemas.openxmlformats.org/drawingml/2006/main" noChangeAspect="1"/>
+            </wp:cNvGraphicFramePr>
+            <a:graphic xmlns:a="http://schemas.openxmlformats.org/drawingml/2006/main">
+              <a:graphicData uri="http://schemas.openxmlformats.org/drawingml/2006/picture">
+                <pic:pic xmlns:pic="http://schemas.openxmlformats.org/drawingml/2006/picture">
+                  <pic:nvPicPr>
+                    <pic:cNvPr id="1973851129" name=""/>
+                    <pic:cNvPicPr/>
+                  </pic:nvPicPr>
+                  <pic:blipFill>
+                    <a:blip r:embed="rId15"/>
+                    <a:stretch>
+                      <a:fillRect/>
+                    </a:stretch>
+                  </pic:blipFill>
+                  <pic:spPr>
+                    <a:xfrm>
+                      <a:off x="0" y="0"/>
+                      <a:ext cx="5612130" cy="2545715"/>
+                    </a:xfrm>
+                    <a:prstGeom prst="rect">
+                      <a:avLst/>
+                    </a:prstGeom>
+                  </pic:spPr>
+                </pic:pic>
+              </a:graphicData>
+            </a:graphic>
+          </wp:inline>
+        </w:drawing>
+      </w:r>
+    </w:p>
+    <w:p>
+      <w:pPr>
+        <w:spacing w:after="0" w:line="240" w:lineRule="auto"/>
+        <w:contextualSpacing/>
+      </w:pPr>
+      <w:r>
+        <w:t>La opción correcta es a. Leonhard Euler.</w:t>
+      </w:r>
+    </w:p>
+    <w:p>
+      <w:pPr>
+        <w:spacing w:after="0" w:line="240" w:lineRule="auto"/>
+        <w:contextualSpacing/>
+      </w:pPr>
+    </w:p>
+    <w:p>
+      <w:pPr>
+        <w:spacing w:after="0" w:line="240" w:lineRule="auto"/>
+        <w:contextualSpacing/>
+      </w:pPr>
+      <w:r>
+        <w:t xml:space="preserve">Leonhard Euler es considerado el padre de la teoría de grafos. Su trabajo en el problema de los puentes de Königsberg en 1736 se considera uno de los primeros y más importantes en la teoría </w:t>
+      </w:r>
+    </w:p>
+    <w:p>
+      <w:pPr>
+        <w:spacing w:after="0" w:line="240" w:lineRule="auto"/>
+        <w:contextualSpacing/>
+      </w:pPr>
+      <w:r>
+        <w:t>de grafos.</w:t>
+      </w:r>
+    </w:p>
+    <w:p/>
+    <w:p>
+      <w:r>
+        <w:rPr>
+          <w:noProof/>
+        </w:rPr>
+        <w:drawing>
+          <wp:inline distT="0" distB="0" distL="0" distR="0" wp14:anchorId="5122A6F6" wp14:editId="53508632">
+            <wp:extent cx="5612130" cy="2461260"/>
+            <wp:effectExtent l="0" t="0" r="7620" b="0"/>
+            <wp:docPr id="2130137564" name="Imagen 1"/>
+            <wp:cNvGraphicFramePr>
+              <a:graphicFrameLocks xmlns:a="http://schemas.openxmlformats.org/drawingml/2006/main" noChangeAspect="1"/>
+            </wp:cNvGraphicFramePr>
+            <a:graphic xmlns:a="http://schemas.openxmlformats.org/drawingml/2006/main">
+              <a:graphicData uri="http://schemas.openxmlformats.org/drawingml/2006/picture">
+                <pic:pic xmlns:pic="http://schemas.openxmlformats.org/drawingml/2006/picture">
+                  <pic:nvPicPr>
+                    <pic:cNvPr id="2130137564" name=""/>
+                    <pic:cNvPicPr/>
+                  </pic:nvPicPr>
+                  <pic:blipFill>
+                    <a:blip r:embed="rId16"/>
+                    <a:stretch>
+                      <a:fillRect/>
+                    </a:stretch>
+                  </pic:blipFill>
+                  <pic:spPr>
+                    <a:xfrm>
+                      <a:off x="0" y="0"/>
+                      <a:ext cx="5612130" cy="2461260"/>
+                    </a:xfrm>
+                    <a:prstGeom prst="rect">
+                      <a:avLst/>
+                    </a:prstGeom>
+                  </pic:spPr>
+                </pic:pic>
+              </a:graphicData>
+            </a:graphic>
+          </wp:inline>
+        </w:drawing>
+      </w:r>
+    </w:p>
+    <w:p/>
+    <w:p/>
+    <w:p>
+      <w:r>
+        <w:rPr>
+          <w:noProof/>
+        </w:rPr>
+        <w:lastRenderedPageBreak/>
+        <w:drawing>
+          <wp:inline distT="0" distB="0" distL="0" distR="0" wp14:anchorId="425D4A7B" wp14:editId="5A4387DB">
+            <wp:extent cx="5612130" cy="2487168"/>
+            <wp:effectExtent l="0" t="0" r="7620" b="8890"/>
+            <wp:docPr id="465680191" name="Imagen 1"/>
+            <wp:cNvGraphicFramePr>
+              <a:graphicFrameLocks xmlns:a="http://schemas.openxmlformats.org/drawingml/2006/main" noChangeAspect="1"/>
+            </wp:cNvGraphicFramePr>
+            <a:graphic xmlns:a="http://schemas.openxmlformats.org/drawingml/2006/main">
+              <a:graphicData uri="http://schemas.openxmlformats.org/drawingml/2006/picture">
+                <pic:pic xmlns:pic="http://schemas.openxmlformats.org/drawingml/2006/picture">
+                  <pic:nvPicPr>
+                    <pic:cNvPr id="465680191" name=""/>
+                    <pic:cNvPicPr/>
+                  </pic:nvPicPr>
+                  <pic:blipFill>
+                    <a:blip r:embed="rId17"/>
+                    <a:stretch>
+                      <a:fillRect/>
+                    </a:stretch>
+                  </pic:blipFill>
+                  <pic:spPr>
+                    <a:xfrm>
+                      <a:off x="0" y="0"/>
+                      <a:ext cx="5615129" cy="2488497"/>
+                    </a:xfrm>
+                    <a:prstGeom prst="rect">
+                      <a:avLst/>
+                    </a:prstGeom>
+                  </pic:spPr>
+                </pic:pic>
+              </a:graphicData>
+            </a:graphic>
+          </wp:inline>
+        </w:drawing>
+      </w:r>
+    </w:p>
+    <w:p>
+      <w:pPr>
+        <w:spacing w:after="0" w:line="240" w:lineRule="auto"/>
+        <w:contextualSpacing/>
+      </w:pPr>
+      <w:r>
+        <w:t>a. Vértice</w:t>
+      </w:r>
+    </w:p>
+    <w:p>
+      <w:pPr>
+        <w:spacing w:after="0" w:line="240" w:lineRule="auto"/>
+        <w:contextualSpacing/>
+      </w:pPr>
+      <w:r>
+        <w:t xml:space="preserve">El grado de un vértice en un grafo es el número de </w:t>
+      </w:r>
+      <w:proofErr w:type="gramStart"/>
+      <w:r>
+        <w:t xml:space="preserve">aristas </w:t>
+      </w:r>
+      <w:r>
+        <w:t xml:space="preserve"> </w:t>
+      </w:r>
+      <w:r>
+        <w:t>que</w:t>
+      </w:r>
+      <w:proofErr w:type="gramEnd"/>
+      <w:r>
+        <w:t xml:space="preserve"> inciden en él, es decir, el número de aristas que tienen al vértice como uno de sus extremos.</w:t>
+      </w:r>
+    </w:p>
+    <w:p/>
+    <w:p>
+      <w:r>
+        <w:rPr>
+          <w:noProof/>
+        </w:rPr>
+        <w:drawing>
+          <wp:inline distT="0" distB="0" distL="0" distR="0" wp14:anchorId="43D4125E" wp14:editId="0FE9F87D">
+            <wp:extent cx="5612130" cy="2598420"/>
+            <wp:effectExtent l="0" t="0" r="7620" b="0"/>
+            <wp:docPr id="69815296" name="Imagen 1"/>
+            <wp:cNvGraphicFramePr>
+              <a:graphicFrameLocks xmlns:a="http://schemas.openxmlformats.org/drawingml/2006/main" noChangeAspect="1"/>
+            </wp:cNvGraphicFramePr>
+            <a:graphic xmlns:a="http://schemas.openxmlformats.org/drawingml/2006/main">
+              <a:graphicData uri="http://schemas.openxmlformats.org/drawingml/2006/picture">
+                <pic:pic xmlns:pic="http://schemas.openxmlformats.org/drawingml/2006/picture">
+                  <pic:nvPicPr>
+                    <pic:cNvPr id="69815296" name=""/>
+                    <pic:cNvPicPr/>
+                  </pic:nvPicPr>
+                  <pic:blipFill>
+                    <a:blip r:embed="rId18"/>
+                    <a:stretch>
+                      <a:fillRect/>
+                    </a:stretch>
+                  </pic:blipFill>
+                  <pic:spPr>
+                    <a:xfrm>
+                      <a:off x="0" y="0"/>
+                      <a:ext cx="5612130" cy="2598420"/>
+                    </a:xfrm>
+                    <a:prstGeom prst="rect">
+                      <a:avLst/>
+                    </a:prstGeom>
+                  </pic:spPr>
+                </pic:pic>
+              </a:graphicData>
+            </a:graphic>
+          </wp:inline>
+        </w:drawing>
+      </w:r>
+    </w:p>
+    <w:p>
+      <w:pPr>
+        <w:spacing w:after="0" w:line="240" w:lineRule="auto"/>
+        <w:contextualSpacing/>
+      </w:pPr>
+      <w:r>
+        <w:t>El texto anterior hace referencia al concepto de grafos conexos.</w:t>
+      </w:r>
+    </w:p>
+    <w:p>
+      <w:pPr>
+        <w:spacing w:after="0" w:line="240" w:lineRule="auto"/>
+        <w:contextualSpacing/>
+      </w:pPr>
+    </w:p>
+    <w:p>
+      <w:pPr>
+        <w:spacing w:after="0" w:line="240" w:lineRule="auto"/>
+        <w:contextualSpacing/>
+      </w:pPr>
+      <w:r>
+        <w:t xml:space="preserve">Grafos simples: </w:t>
+      </w:r>
+    </w:p>
+    <w:p>
+      <w:pPr>
+        <w:spacing w:after="0" w:line="240" w:lineRule="auto"/>
+        <w:contextualSpacing/>
+      </w:pPr>
+      <w:r>
+        <w:t>Son grafos que no tienen aristas paralelas ni bucles.</w:t>
+      </w:r>
+      <w:r>
+        <w:t xml:space="preserve"> </w:t>
+      </w:r>
+      <w:r>
+        <w:t>Grafos conexos: Son grafos en los cuales hay al menos un camino entre</w:t>
+      </w:r>
+      <w:r>
+        <w:t xml:space="preserve"> </w:t>
+      </w:r>
+      <w:r>
+        <w:t xml:space="preserve">cualquier par de vértices. Esto implica que desde cualquier </w:t>
+      </w:r>
+      <w:proofErr w:type="gramStart"/>
+      <w:r>
+        <w:t xml:space="preserve">vértice </w:t>
+      </w:r>
+      <w:r>
+        <w:t xml:space="preserve"> </w:t>
+      </w:r>
+      <w:r>
+        <w:t>se</w:t>
+      </w:r>
+      <w:proofErr w:type="gramEnd"/>
+      <w:r>
+        <w:t xml:space="preserve"> puede llegar a cualquier otro vértice del grafo siguiendo las aristas.</w:t>
+      </w:r>
+    </w:p>
+    <w:p>
+      <w:pPr>
+        <w:spacing w:after="0" w:line="240" w:lineRule="auto"/>
+        <w:contextualSpacing/>
+      </w:pPr>
+    </w:p>
+    <w:p>
+      <w:pPr>
+        <w:spacing w:after="0" w:line="240" w:lineRule="auto"/>
+        <w:contextualSpacing/>
+      </w:pPr>
+      <w:proofErr w:type="spellStart"/>
+      <w:r>
+        <w:t>Multigrafos</w:t>
+      </w:r>
+      <w:proofErr w:type="spellEnd"/>
+      <w:r>
+        <w:t>:</w:t>
+      </w:r>
+    </w:p>
+    <w:p>
+      <w:pPr>
+        <w:spacing w:after="0" w:line="240" w:lineRule="auto"/>
+        <w:contextualSpacing/>
+      </w:pPr>
+      <w:r>
+        <w:t xml:space="preserve"> Son grafos que permiten múltiples aristas entre el </w:t>
+      </w:r>
+      <w:proofErr w:type="gramStart"/>
+      <w:r>
+        <w:t xml:space="preserve">mismo </w:t>
+      </w:r>
+      <w:r>
+        <w:t xml:space="preserve"> </w:t>
+      </w:r>
+      <w:r>
+        <w:t>par</w:t>
+      </w:r>
+      <w:proofErr w:type="gramEnd"/>
+      <w:r>
+        <w:t xml:space="preserve"> de vértices, es decir, pueden tener aristas paralelas.</w:t>
+      </w:r>
+      <w:r>
+        <w:t xml:space="preserve"> </w:t>
+      </w:r>
+      <w:r>
+        <w:t xml:space="preserve">La afirmación de que "cada par de vértices está conectado por un </w:t>
+      </w:r>
+    </w:p>
+    <w:p>
+      <w:pPr>
+        <w:spacing w:after="0" w:line="240" w:lineRule="auto"/>
+        <w:contextualSpacing/>
+      </w:pPr>
+      <w:r>
+        <w:t>camino" caracteriza a los grafos conexos, ya que asegura la conectividad entre todos los vértices del grafo.</w:t>
+      </w:r>
+    </w:p>
     <w:sectPr>
       <w:pgSz w:w="12240" w:h="15840"/>
       <w:pgMar w:top="1417" w:right="1701" w:bottom="1417" w:left="1701" w:header="708" w:footer="708" w:gutter="0"/>
@@ -207,8 +1069,197 @@
 </w:document>
 </file>
 
+<file path=word/numbering.xml><?xml version="1.0" encoding="utf-8"?>
+<w:numbering xmlns:wpc="http://schemas.microsoft.com/office/word/2010/wordprocessingCanvas" xmlns:cx="http://schemas.microsoft.com/office/drawing/2014/chartex" xmlns:cx1="http://schemas.microsoft.com/office/drawing/2015/9/8/chartex" xmlns:cx2="http://schemas.microsoft.com/office/drawing/2015/10/21/chartex" xmlns:cx3="http://schemas.microsoft.com/office/drawing/2016/5/9/chartex" xmlns:cx4="http://schemas.microsoft.com/office/drawing/2016/5/10/chartex" xmlns:cx5="http://schemas.microsoft.com/office/drawing/2016/5/11/chartex" xmlns:cx6="http://schemas.microsoft.com/office/drawing/2016/5/12/chartex" xmlns:cx7="http://schemas.microsoft.com/office/drawing/2016/5/13/chartex" xmlns:cx8="http://schemas.microsoft.com/office/drawing/2016/5/14/chartex" xmlns:mc="http://schemas.openxmlformats.org/markup-compatibility/2006" xmlns:aink="http://schemas.microsoft.com/office/drawing/2016/ink" xmlns:am3d="http://schemas.microsoft.com/office/drawing/2017/model3d" xmlns:o="urn:schemas-microsoft-com:office:office" xmlns:oel="http://schemas.microsoft.com/office/2019/extlst" xmlns:r="http://schemas.openxmlformats.org/officeDocument/2006/relationships" xmlns:m="http://schemas.openxmlformats.org/officeDocument/2006/math" xmlns:v="urn:schemas-microsoft-com:vml" xmlns:wp14="http://schemas.microsoft.com/office/word/2010/wordprocessingDrawing" xmlns:wp="http://schemas.openxmlformats.org/drawingml/2006/wordprocessingDrawing" xmlns:w10="urn:schemas-microsoft-com:office:word" xmlns:w="http://schemas.openxmlformats.org/wordprocessingml/2006/main" xmlns:w14="http://schemas.microsoft.com/office/word/2010/wordml" xmlns:w15="http://schemas.microsoft.com/office/word/2012/wordml" xmlns:w16cex="http://schemas.microsoft.com/office/word/2018/wordml/cex" xmlns:w16cid="http://schemas.microsoft.com/office/word/2016/wordml/cid" xmlns:w16="http://schemas.microsoft.com/office/word/2018/wordml" xmlns:w16du="http://schemas.microsoft.com/office/word/2023/wordml/word16du" xmlns:w16sdtdh="http://schemas.microsoft.com/office/word/2020/wordml/sdtdatahash" xmlns:w16se="http://schemas.microsoft.com/office/word/2015/wordml/symex" xmlns:wpg="http://schemas.microsoft.com/office/word/2010/wordprocessingGroup" xmlns:wpi="http://schemas.microsoft.com/office/word/2010/wordprocessingInk" xmlns:wne="http://schemas.microsoft.com/office/word/2006/wordml" xmlns:wps="http://schemas.microsoft.com/office/word/2010/wordprocessingShape" mc:Ignorable="w14 w15 w16se w16cid w16 w16cex w16sdtdh w16du wp14">
+  <w:abstractNum w:abstractNumId="0" w15:restartNumberingAfterBreak="0">
+    <w:nsid w:val="132951FD"/>
+    <w:multiLevelType w:val="hybridMultilevel"/>
+    <w:tmpl w:val="5C0CA2E2"/>
+    <w:lvl w:ilvl="0" w:tplc="240A000F">
+      <w:start w:val="1"/>
+      <w:numFmt w:val="decimal"/>
+      <w:lvlText w:val="%1."/>
+      <w:lvlJc w:val="left"/>
+      <w:pPr>
+        <w:ind w:left="720" w:hanging="360"/>
+      </w:pPr>
+      <w:rPr>
+        <w:rFonts w:hint="default"/>
+      </w:rPr>
+    </w:lvl>
+    <w:lvl w:ilvl="1" w:tplc="240A0019" w:tentative="1">
+      <w:start w:val="1"/>
+      <w:numFmt w:val="lowerLetter"/>
+      <w:lvlText w:val="%2."/>
+      <w:lvlJc w:val="left"/>
+      <w:pPr>
+        <w:ind w:left="1440" w:hanging="360"/>
+      </w:pPr>
+    </w:lvl>
+    <w:lvl w:ilvl="2" w:tplc="240A001B" w:tentative="1">
+      <w:start w:val="1"/>
+      <w:numFmt w:val="lowerRoman"/>
+      <w:lvlText w:val="%3."/>
+      <w:lvlJc w:val="right"/>
+      <w:pPr>
+        <w:ind w:left="2160" w:hanging="180"/>
+      </w:pPr>
+    </w:lvl>
+    <w:lvl w:ilvl="3" w:tplc="240A000F" w:tentative="1">
+      <w:start w:val="1"/>
+      <w:numFmt w:val="decimal"/>
+      <w:lvlText w:val="%4."/>
+      <w:lvlJc w:val="left"/>
+      <w:pPr>
+        <w:ind w:left="2880" w:hanging="360"/>
+      </w:pPr>
+    </w:lvl>
+    <w:lvl w:ilvl="4" w:tplc="240A0019" w:tentative="1">
+      <w:start w:val="1"/>
+      <w:numFmt w:val="lowerLetter"/>
+      <w:lvlText w:val="%5."/>
+      <w:lvlJc w:val="left"/>
+      <w:pPr>
+        <w:ind w:left="3600" w:hanging="360"/>
+      </w:pPr>
+    </w:lvl>
+    <w:lvl w:ilvl="5" w:tplc="240A001B" w:tentative="1">
+      <w:start w:val="1"/>
+      <w:numFmt w:val="lowerRoman"/>
+      <w:lvlText w:val="%6."/>
+      <w:lvlJc w:val="right"/>
+      <w:pPr>
+        <w:ind w:left="4320" w:hanging="180"/>
+      </w:pPr>
+    </w:lvl>
+    <w:lvl w:ilvl="6" w:tplc="240A000F" w:tentative="1">
+      <w:start w:val="1"/>
+      <w:numFmt w:val="decimal"/>
+      <w:lvlText w:val="%7."/>
+      <w:lvlJc w:val="left"/>
+      <w:pPr>
+        <w:ind w:left="5040" w:hanging="360"/>
+      </w:pPr>
+    </w:lvl>
+    <w:lvl w:ilvl="7" w:tplc="240A0019" w:tentative="1">
+      <w:start w:val="1"/>
+      <w:numFmt w:val="lowerLetter"/>
+      <w:lvlText w:val="%8."/>
+      <w:lvlJc w:val="left"/>
+      <w:pPr>
+        <w:ind w:left="5760" w:hanging="360"/>
+      </w:pPr>
+    </w:lvl>
+    <w:lvl w:ilvl="8" w:tplc="240A001B" w:tentative="1">
+      <w:start w:val="1"/>
+      <w:numFmt w:val="lowerRoman"/>
+      <w:lvlText w:val="%9."/>
+      <w:lvlJc w:val="right"/>
+      <w:pPr>
+        <w:ind w:left="6480" w:hanging="180"/>
+      </w:pPr>
+    </w:lvl>
+  </w:abstractNum>
+  <w:abstractNum w:abstractNumId="1" w15:restartNumberingAfterBreak="0">
+    <w:nsid w:val="6B1E3712"/>
+    <w:multiLevelType w:val="hybridMultilevel"/>
+    <w:tmpl w:val="6628A5EA"/>
+    <w:lvl w:ilvl="0" w:tplc="240A000F">
+      <w:start w:val="1"/>
+      <w:numFmt w:val="decimal"/>
+      <w:lvlText w:val="%1."/>
+      <w:lvlJc w:val="left"/>
+      <w:pPr>
+        <w:ind w:left="720" w:hanging="360"/>
+      </w:pPr>
+      <w:rPr>
+        <w:rFonts w:hint="default"/>
+      </w:rPr>
+    </w:lvl>
+    <w:lvl w:ilvl="1" w:tplc="240A0019" w:tentative="1">
+      <w:start w:val="1"/>
+      <w:numFmt w:val="lowerLetter"/>
+      <w:lvlText w:val="%2."/>
+      <w:lvlJc w:val="left"/>
+      <w:pPr>
+        <w:ind w:left="1440" w:hanging="360"/>
+      </w:pPr>
+    </w:lvl>
+    <w:lvl w:ilvl="2" w:tplc="240A001B" w:tentative="1">
+      <w:start w:val="1"/>
+      <w:numFmt w:val="lowerRoman"/>
+      <w:lvlText w:val="%3."/>
+      <w:lvlJc w:val="right"/>
+      <w:pPr>
+        <w:ind w:left="2160" w:hanging="180"/>
+      </w:pPr>
+    </w:lvl>
+    <w:lvl w:ilvl="3" w:tplc="240A000F" w:tentative="1">
+      <w:start w:val="1"/>
+      <w:numFmt w:val="decimal"/>
+      <w:lvlText w:val="%4."/>
+      <w:lvlJc w:val="left"/>
+      <w:pPr>
+        <w:ind w:left="2880" w:hanging="360"/>
+      </w:pPr>
+    </w:lvl>
+    <w:lvl w:ilvl="4" w:tplc="240A0019" w:tentative="1">
+      <w:start w:val="1"/>
+      <w:numFmt w:val="lowerLetter"/>
+      <w:lvlText w:val="%5."/>
+      <w:lvlJc w:val="left"/>
+      <w:pPr>
+        <w:ind w:left="3600" w:hanging="360"/>
+      </w:pPr>
+    </w:lvl>
+    <w:lvl w:ilvl="5" w:tplc="240A001B" w:tentative="1">
+      <w:start w:val="1"/>
+      <w:numFmt w:val="lowerRoman"/>
+      <w:lvlText w:val="%6."/>
+      <w:lvlJc w:val="right"/>
+      <w:pPr>
+        <w:ind w:left="4320" w:hanging="180"/>
+      </w:pPr>
+    </w:lvl>
+    <w:lvl w:ilvl="6" w:tplc="240A000F" w:tentative="1">
+      <w:start w:val="1"/>
+      <w:numFmt w:val="decimal"/>
+      <w:lvlText w:val="%7."/>
+      <w:lvlJc w:val="left"/>
+      <w:pPr>
+        <w:ind w:left="5040" w:hanging="360"/>
+      </w:pPr>
+    </w:lvl>
+    <w:lvl w:ilvl="7" w:tplc="240A0019" w:tentative="1">
+      <w:start w:val="1"/>
+      <w:numFmt w:val="lowerLetter"/>
+      <w:lvlText w:val="%8."/>
+      <w:lvlJc w:val="left"/>
+      <w:pPr>
+        <w:ind w:left="5760" w:hanging="360"/>
+      </w:pPr>
+    </w:lvl>
+    <w:lvl w:ilvl="8" w:tplc="240A001B" w:tentative="1">
+      <w:start w:val="1"/>
+      <w:numFmt w:val="lowerRoman"/>
+      <w:lvlText w:val="%9."/>
+      <w:lvlJc w:val="right"/>
+      <w:pPr>
+        <w:ind w:left="6480" w:hanging="180"/>
+      </w:pPr>
+    </w:lvl>
+  </w:abstractNum>
+  <w:num w:numId="1" w16cid:durableId="438261136">
+    <w:abstractNumId w:val="1"/>
+  </w:num>
+  <w:num w:numId="2" w16cid:durableId="1805921954">
+    <w:abstractNumId w:val="0"/>
+  </w:num>
+</w:numbering>
+</file>
+
 <file path=word/styles.xml><?xml version="1.0" encoding="utf-8"?>
-<w:styles xmlns:mc="http://schemas.openxmlformats.org/markup-compatibility/2006" xmlns:r="http://schemas.openxmlformats.org/officeDocument/2006/relationships" xmlns:w="http://schemas.openxmlformats.org/wordprocessingml/2006/main" xmlns:w14="http://schemas.microsoft.com/office/word/2010/wordml" xmlns:w15="http://schemas.microsoft.com/office/word/2012/wordml" xmlns:w16cex="http://schemas.microsoft.com/office/word/2018/wordml/cex" xmlns:w16cid="http://schemas.microsoft.com/office/word/2016/wordml/cid" xmlns:w16="http://schemas.microsoft.com/office/word/2018/wordml" xmlns:w16sdtdh="http://schemas.microsoft.com/office/word/2020/wordml/sdtdatahash" xmlns:w16se="http://schemas.microsoft.com/office/word/2015/wordml/symex" mc:Ignorable="w14 w15 w16se w16cid w16 w16cex w16sdtdh">
+<w:styles xmlns:mc="http://schemas.openxmlformats.org/markup-compatibility/2006" xmlns:r="http://schemas.openxmlformats.org/officeDocument/2006/relationships" xmlns:w="http://schemas.openxmlformats.org/wordprocessingml/2006/main" xmlns:w14="http://schemas.microsoft.com/office/word/2010/wordml" xmlns:w15="http://schemas.microsoft.com/office/word/2012/wordml" xmlns:w16cex="http://schemas.microsoft.com/office/word/2018/wordml/cex" xmlns:w16cid="http://schemas.microsoft.com/office/word/2016/wordml/cid" xmlns:w16="http://schemas.microsoft.com/office/word/2018/wordml" xmlns:w16du="http://schemas.microsoft.com/office/word/2023/wordml/word16du" xmlns:w16sdtdh="http://schemas.microsoft.com/office/word/2020/wordml/sdtdatahash" xmlns:w16se="http://schemas.microsoft.com/office/word/2015/wordml/symex" mc:Ignorable="w14 w15 w16se w16cid w16 w16cex w16sdtdh w16du">
   <w:docDefaults>
     <w:rPrDefault>
       <w:rPr>
@@ -635,6 +1686,17 @@
     <w:semiHidden/>
     <w:unhideWhenUsed/>
   </w:style>
+  <w:style w:type="paragraph" w:styleId="Prrafodelista">
+    <w:name w:val="List Paragraph"/>
+    <w:basedOn w:val="Normal"/>
+    <w:uiPriority w:val="34"/>
+    <w:qFormat/>
+    <w:rsid w:val="000B5DA3"/>
+    <w:pPr>
+      <w:ind w:left="720"/>
+      <w:contextualSpacing/>
+    </w:pPr>
+  </w:style>
 </w:styles>
 </file>
 
@@ -931,4 +1993,16 @@
     </a:ext>
   </a:extLst>
 </a:theme>
+</file>
+
+<file path=customXml/item1.xml><?xml version="1.0" encoding="utf-8"?>
+<b:Sources xmlns:b="http://schemas.openxmlformats.org/officeDocument/2006/bibliography" xmlns="http://schemas.openxmlformats.org/officeDocument/2006/bibliography" SelectedStyle="\APASixthEditionOfficeOnline.xsl" StyleName="APA" Version="6"/>
+</file>
+
+<file path=customXml/itemProps1.xml><?xml version="1.0" encoding="utf-8"?>
+<ds:datastoreItem xmlns:ds="http://schemas.openxmlformats.org/officeDocument/2006/customXml" ds:itemID="{9D932065-8D18-4DE7-A879-B91B78996482}">
+  <ds:schemaRefs>
+    <ds:schemaRef ds:uri="http://schemas.openxmlformats.org/officeDocument/2006/bibliography"/>
+  </ds:schemaRefs>
+</ds:datastoreItem>
 </file>
</xml_diff>